<commit_message>
Businesses needs unpolished but out there
</commit_message>
<xml_diff>
--- a/assets/NeedsBusiness.docx
+++ b/assets/NeedsBusiness.docx
@@ -3,18 +3,1680 @@
 <w:document xmlns:wpc="http://schemas.microsoft.com/office/word/2010/wordprocessingCanvas" xmlns:cx="http://schemas.microsoft.com/office/drawing/2014/chartex" xmlns:cx1="http://schemas.microsoft.com/office/drawing/2015/9/8/chartex" xmlns:mc="http://schemas.openxmlformats.org/markup-compatibility/2006" xmlns:o="urn:schemas-microsoft-com:office:office" xmlns:r="http://schemas.openxmlformats.org/officeDocument/2006/relationships" xmlns:m="http://schemas.openxmlformats.org/officeDocument/2006/math" xmlns:v="urn:schemas-microsoft-com:vml" xmlns:wp14="http://schemas.microsoft.com/office/word/2010/wordprocessingDrawing" xmlns:wp="http://schemas.openxmlformats.org/drawingml/2006/wordprocessingDrawing" xmlns:w10="urn:schemas-microsoft-com:office:word" xmlns:w="http://schemas.openxmlformats.org/wordprocessingml/2006/main" xmlns:w14="http://schemas.microsoft.com/office/word/2010/wordml" xmlns:w15="http://schemas.microsoft.com/office/word/2012/wordml" xmlns:w16se="http://schemas.microsoft.com/office/word/2015/wordml/symex" xmlns:wpg="http://schemas.microsoft.com/office/word/2010/wordprocessingGroup" xmlns:wpi="http://schemas.microsoft.com/office/word/2010/wordprocessingInk" xmlns:wne="http://schemas.microsoft.com/office/word/2006/wordml" xmlns:wps="http://schemas.microsoft.com/office/word/2010/wordprocessingShape" mc:Ignorable="w14 w15 w16se wp14">
   <w:body>
     <w:p>
+      <w:pPr>
+        <w:rPr>
+          <w:rFonts w:ascii="Goudy Bookletter 1911" w:hAnsi="Goudy Bookletter 1911"/>
+          <w:sz w:val="32"/>
+          <w:szCs w:val="32"/>
+        </w:rPr>
+      </w:pPr>
+    </w:p>
+    <w:p>
+      <w:pPr>
+        <w:rPr>
+          <w:rFonts w:ascii="Goudy Bookletter 1911" w:hAnsi="Goudy Bookletter 1911"/>
+          <w:sz w:val="32"/>
+          <w:szCs w:val="32"/>
+        </w:rPr>
+      </w:pPr>
+      <w:r>
+        <w:rPr>
+          <w:rFonts w:ascii="Goudy Bookletter 1911" w:hAnsi="Goudy Bookletter 1911"/>
+          <w:sz w:val="32"/>
+          <w:szCs w:val="32"/>
+        </w:rPr>
+        <w:t xml:space="preserve">According to the </w:t>
+      </w:r>
+      <w:r>
+        <w:rPr>
+          <w:rFonts w:ascii="Goudy Bookletter 1911" w:hAnsi="Goudy Bookletter 1911"/>
+          <w:sz w:val="32"/>
+          <w:szCs w:val="32"/>
+        </w:rPr>
+        <w:t xml:space="preserve">106 </w:t>
+      </w:r>
+      <w:r>
+        <w:rPr>
+          <w:rFonts w:ascii="Goudy Bookletter 1911" w:hAnsi="Goudy Bookletter 1911"/>
+          <w:sz w:val="32"/>
+          <w:szCs w:val="32"/>
+        </w:rPr>
+        <w:t xml:space="preserve">Kathmandu-based </w:t>
+      </w:r>
+      <w:r>
+        <w:rPr>
+          <w:rFonts w:ascii="Goudy Bookletter 1911" w:hAnsi="Goudy Bookletter 1911"/>
+          <w:sz w:val="32"/>
+          <w:szCs w:val="32"/>
+        </w:rPr>
+        <w:t>tourism businesses</w:t>
+      </w:r>
+      <w:r>
+        <w:rPr>
+          <w:rFonts w:ascii="Goudy Bookletter 1911" w:hAnsi="Goudy Bookletter 1911"/>
+          <w:sz w:val="32"/>
+          <w:szCs w:val="32"/>
+        </w:rPr>
+        <w:t xml:space="preserve"> that took part in our tourism business survey</w:t>
+      </w:r>
+      <w:r>
+        <w:rPr>
+          <w:rFonts w:ascii="Goudy Bookletter 1911" w:hAnsi="Goudy Bookletter 1911"/>
+          <w:sz w:val="32"/>
+          <w:szCs w:val="32"/>
+        </w:rPr>
+        <w:t xml:space="preserve">, the pandemic has </w:t>
+      </w:r>
+      <w:r>
+        <w:rPr>
+          <w:rFonts w:ascii="Goudy Bookletter 1911" w:hAnsi="Goudy Bookletter 1911"/>
+          <w:sz w:val="32"/>
+          <w:szCs w:val="32"/>
+        </w:rPr>
+        <w:t xml:space="preserve">indeed </w:t>
+      </w:r>
+      <w:r>
+        <w:rPr>
+          <w:rFonts w:ascii="Goudy Bookletter 1911" w:hAnsi="Goudy Bookletter 1911"/>
+          <w:sz w:val="32"/>
+          <w:szCs w:val="32"/>
+        </w:rPr>
+        <w:t xml:space="preserve">been </w:t>
+      </w:r>
+      <w:r>
+        <w:rPr>
+          <w:rFonts w:ascii="Goudy Bookletter 1911" w:hAnsi="Goudy Bookletter 1911"/>
+          <w:sz w:val="32"/>
+          <w:szCs w:val="32"/>
+        </w:rPr>
+        <w:t xml:space="preserve">very </w:t>
+      </w:r>
+      <w:r>
+        <w:rPr>
+          <w:rFonts w:ascii="Goudy Bookletter 1911" w:hAnsi="Goudy Bookletter 1911"/>
+          <w:sz w:val="32"/>
+          <w:szCs w:val="32"/>
+        </w:rPr>
+        <w:t xml:space="preserve">harsh: </w:t>
+      </w:r>
+      <w:r>
+        <w:rPr>
+          <w:rFonts w:ascii="Goudy Bookletter 1911" w:hAnsi="Goudy Bookletter 1911"/>
+          <w:sz w:val="32"/>
+          <w:szCs w:val="32"/>
+        </w:rPr>
+        <w:t xml:space="preserve">18 of our respondents – that’s </w:t>
+      </w:r>
+      <w:r>
+        <w:rPr>
+          <w:rFonts w:ascii="Goudy Bookletter 1911" w:hAnsi="Goudy Bookletter 1911"/>
+          <w:sz w:val="32"/>
+          <w:szCs w:val="32"/>
+        </w:rPr>
+        <w:t xml:space="preserve">one in every 5 </w:t>
+      </w:r>
+      <w:r>
+        <w:rPr>
+          <w:rFonts w:ascii="Goudy Bookletter 1911" w:hAnsi="Goudy Bookletter 1911"/>
+          <w:sz w:val="32"/>
+          <w:szCs w:val="32"/>
+        </w:rPr>
+        <w:t xml:space="preserve">tourism </w:t>
+      </w:r>
+      <w:r>
+        <w:rPr>
+          <w:rFonts w:ascii="Goudy Bookletter 1911" w:hAnsi="Goudy Bookletter 1911"/>
+          <w:sz w:val="32"/>
+          <w:szCs w:val="32"/>
+        </w:rPr>
+        <w:t xml:space="preserve">businesses </w:t>
+      </w:r>
+      <w:r>
+        <w:rPr>
+          <w:rFonts w:ascii="Goudy Bookletter 1911" w:hAnsi="Goudy Bookletter 1911"/>
+          <w:sz w:val="32"/>
+          <w:szCs w:val="32"/>
+        </w:rPr>
+        <w:t xml:space="preserve">– </w:t>
+      </w:r>
+      <w:r>
+        <w:rPr>
+          <w:rFonts w:ascii="Goudy Bookletter 1911" w:hAnsi="Goudy Bookletter 1911"/>
+          <w:sz w:val="32"/>
+          <w:szCs w:val="32"/>
+        </w:rPr>
+        <w:t>report</w:t>
+      </w:r>
+      <w:r>
+        <w:rPr>
+          <w:rFonts w:ascii="Goudy Bookletter 1911" w:hAnsi="Goudy Bookletter 1911"/>
+          <w:sz w:val="32"/>
+          <w:szCs w:val="32"/>
+        </w:rPr>
+        <w:t>ed</w:t>
+      </w:r>
+      <w:r>
+        <w:rPr>
+          <w:rFonts w:ascii="Goudy Bookletter 1911" w:hAnsi="Goudy Bookletter 1911"/>
+          <w:sz w:val="32"/>
+          <w:szCs w:val="32"/>
+        </w:rPr>
+        <w:t xml:space="preserve"> having to close shop permanently.</w:t>
+      </w:r>
+      <w:r>
+        <w:rPr>
+          <w:rFonts w:ascii="Goudy Bookletter 1911" w:hAnsi="Goudy Bookletter 1911"/>
+          <w:sz w:val="32"/>
+          <w:szCs w:val="32"/>
+        </w:rPr>
+        <w:t xml:space="preserve"> Table below shows more</w:t>
+      </w:r>
+      <w:r>
+        <w:rPr>
+          <w:rFonts w:ascii="Goudy Bookletter 1911" w:hAnsi="Goudy Bookletter 1911"/>
+          <w:sz w:val="32"/>
+          <w:szCs w:val="32"/>
+        </w:rPr>
+        <w:t xml:space="preserve"> details around these businesses</w:t>
+      </w:r>
+      <w:r>
+        <w:rPr>
+          <w:rFonts w:ascii="Goudy Bookletter 1911" w:hAnsi="Goudy Bookletter 1911"/>
+          <w:sz w:val="32"/>
+          <w:szCs w:val="32"/>
+        </w:rPr>
+        <w:t>.</w:t>
+      </w:r>
+    </w:p>
+    <w:p>
+      <w:pPr>
+        <w:rPr>
+          <w:rFonts w:ascii="Goudy Bookletter 1911" w:hAnsi="Goudy Bookletter 1911"/>
+          <w:sz w:val="32"/>
+          <w:szCs w:val="32"/>
+        </w:rPr>
+      </w:pPr>
+      <w:r>
+        <w:rPr>
+          <w:rFonts w:ascii="Goudy Bookletter 1911" w:hAnsi="Goudy Bookletter 1911"/>
+          <w:sz w:val="32"/>
+          <w:szCs w:val="32"/>
+        </w:rPr>
+        <w:drawing>
+          <wp:inline distT="0" distB="0" distL="0" distR="0" wp14:anchorId="5493B982" wp14:editId="206F494C">
+            <wp:extent cx="5943600" cy="3905885"/>
+            <wp:effectExtent l="0" t="0" r="0" b="0"/>
+            <wp:docPr id="1" name="Picture 1"/>
+            <wp:cNvGraphicFramePr>
+              <a:graphicFrameLocks xmlns:a="http://schemas.openxmlformats.org/drawingml/2006/main" noChangeAspect="1"/>
+            </wp:cNvGraphicFramePr>
+            <a:graphic xmlns:a="http://schemas.openxmlformats.org/drawingml/2006/main">
+              <a:graphicData uri="http://schemas.openxmlformats.org/drawingml/2006/picture">
+                <pic:pic xmlns:pic="http://schemas.openxmlformats.org/drawingml/2006/picture">
+                  <pic:nvPicPr>
+                    <pic:cNvPr id="1" name=""/>
+                    <pic:cNvPicPr/>
+                  </pic:nvPicPr>
+                  <pic:blipFill>
+                    <a:blip r:embed="rId5"/>
+                    <a:stretch>
+                      <a:fillRect/>
+                    </a:stretch>
+                  </pic:blipFill>
+                  <pic:spPr>
+                    <a:xfrm>
+                      <a:off x="0" y="0"/>
+                      <a:ext cx="5943600" cy="3905885"/>
+                    </a:xfrm>
+                    <a:prstGeom prst="rect">
+                      <a:avLst/>
+                    </a:prstGeom>
+                  </pic:spPr>
+                </pic:pic>
+              </a:graphicData>
+            </a:graphic>
+          </wp:inline>
+        </w:drawing>
+      </w:r>
+    </w:p>
+    <w:p>
+      <w:pPr>
+        <w:rPr>
+          <w:rFonts w:ascii="Goudy Bookletter 1911" w:hAnsi="Goudy Bookletter 1911"/>
+          <w:sz w:val="32"/>
+          <w:szCs w:val="32"/>
+        </w:rPr>
+      </w:pPr>
+      <w:r>
+        <w:rPr>
+          <w:rFonts w:ascii="Goudy Bookletter 1911" w:hAnsi="Goudy Bookletter 1911"/>
+          <w:sz w:val="32"/>
+          <w:szCs w:val="32"/>
+        </w:rPr>
+        <w:t>With the country being closed to tourists for more than a year, small to medium sized businesses (based on s</w:t>
+      </w:r>
+      <w:r>
+        <w:rPr>
+          <w:rFonts w:ascii="Goudy Bookletter 1911" w:hAnsi="Goudy Bookletter 1911"/>
+          <w:sz w:val="32"/>
+          <w:szCs w:val="32"/>
+        </w:rPr>
+        <w:t>taff size, not customers</w:t>
+      </w:r>
+      <w:r>
+        <w:rPr>
+          <w:rFonts w:ascii="Goudy Bookletter 1911" w:hAnsi="Goudy Bookletter 1911"/>
+          <w:sz w:val="32"/>
+          <w:szCs w:val="32"/>
+        </w:rPr>
+        <w:t xml:space="preserve"> or revenue) operating in the travel and accommodation sector </w:t>
+      </w:r>
+      <w:r>
+        <w:rPr>
+          <w:rFonts w:ascii="Goudy Bookletter 1911" w:hAnsi="Goudy Bookletter 1911"/>
+          <w:sz w:val="32"/>
+          <w:szCs w:val="32"/>
+        </w:rPr>
+        <w:t xml:space="preserve">were </w:t>
+      </w:r>
+      <w:r>
+        <w:rPr>
+          <w:rFonts w:ascii="Goudy Bookletter 1911" w:hAnsi="Goudy Bookletter 1911"/>
+          <w:sz w:val="32"/>
+          <w:szCs w:val="32"/>
+        </w:rPr>
+        <w:t>among the worst hit.</w:t>
+      </w:r>
+      <w:r>
+        <w:rPr>
+          <w:rFonts w:ascii="Goudy Bookletter 1911" w:hAnsi="Goudy Bookletter 1911"/>
+          <w:sz w:val="32"/>
+          <w:szCs w:val="32"/>
+        </w:rPr>
+        <w:t xml:space="preserve"> </w:t>
+      </w:r>
+    </w:p>
+    <w:p>
+      <w:pPr>
+        <w:rPr>
+          <w:rFonts w:ascii="Goudy Bookletter 1911" w:hAnsi="Goudy Bookletter 1911"/>
+          <w:sz w:val="32"/>
+          <w:szCs w:val="32"/>
+        </w:rPr>
+      </w:pPr>
+    </w:p>
+    <w:p>
+      <w:pPr>
+        <w:rPr>
+          <w:rFonts w:ascii="Goudy Bookletter 1911" w:hAnsi="Goudy Bookletter 1911"/>
+          <w:sz w:val="32"/>
+          <w:szCs w:val="32"/>
+        </w:rPr>
+      </w:pPr>
+      <w:r>
+        <w:rPr>
+          <w:rFonts w:ascii="Goudy Bookletter 1911" w:hAnsi="Goudy Bookletter 1911"/>
+          <w:sz w:val="32"/>
+          <w:szCs w:val="32"/>
+        </w:rPr>
+        <w:t>What’s worse</w:t>
+      </w:r>
+      <w:r>
+        <w:rPr>
+          <w:rFonts w:ascii="Goudy Bookletter 1911" w:hAnsi="Goudy Bookletter 1911"/>
+          <w:sz w:val="32"/>
+          <w:szCs w:val="32"/>
+        </w:rPr>
+        <w:t xml:space="preserve"> is the fact that</w:t>
+      </w:r>
+      <w:r>
+        <w:rPr>
+          <w:rFonts w:ascii="Goudy Bookletter 1911" w:hAnsi="Goudy Bookletter 1911"/>
+          <w:sz w:val="32"/>
+          <w:szCs w:val="32"/>
+        </w:rPr>
+        <w:t xml:space="preserve"> 66</w:t>
+      </w:r>
+      <w:r>
+        <w:rPr>
+          <w:rFonts w:ascii="Goudy Bookletter 1911" w:hAnsi="Goudy Bookletter 1911"/>
+          <w:sz w:val="32"/>
+          <w:szCs w:val="32"/>
+        </w:rPr>
+        <w:t>%</w:t>
+      </w:r>
+      <w:r>
+        <w:rPr>
+          <w:rFonts w:ascii="Goudy Bookletter 1911" w:hAnsi="Goudy Bookletter 1911"/>
+          <w:sz w:val="32"/>
+          <w:szCs w:val="32"/>
+        </w:rPr>
+        <w:t xml:space="preserve"> (</w:t>
+      </w:r>
+      <w:r>
+        <w:rPr>
+          <w:rFonts w:ascii="Goudy Bookletter 1911" w:hAnsi="Goudy Bookletter 1911"/>
+          <w:sz w:val="32"/>
+          <w:szCs w:val="32"/>
+        </w:rPr>
+        <w:t xml:space="preserve">nearly </w:t>
+      </w:r>
+      <w:r>
+        <w:rPr>
+          <w:rFonts w:ascii="Goudy Bookletter 1911" w:hAnsi="Goudy Bookletter 1911"/>
+          <w:sz w:val="32"/>
+          <w:szCs w:val="32"/>
+        </w:rPr>
+        <w:t xml:space="preserve">2 </w:t>
+      </w:r>
+      <w:r>
+        <w:rPr>
+          <w:rFonts w:ascii="Goudy Bookletter 1911" w:hAnsi="Goudy Bookletter 1911"/>
+          <w:sz w:val="32"/>
+          <w:szCs w:val="32"/>
+        </w:rPr>
+        <w:t xml:space="preserve">out of every </w:t>
+      </w:r>
+      <w:r>
+        <w:rPr>
+          <w:rFonts w:ascii="Goudy Bookletter 1911" w:hAnsi="Goudy Bookletter 1911"/>
+          <w:sz w:val="32"/>
+          <w:szCs w:val="32"/>
+        </w:rPr>
+        <w:t xml:space="preserve">3) businesses that closed </w:t>
+      </w:r>
+      <w:r>
+        <w:rPr>
+          <w:rFonts w:ascii="Goudy Bookletter 1911" w:hAnsi="Goudy Bookletter 1911"/>
+          <w:sz w:val="32"/>
+          <w:szCs w:val="32"/>
+        </w:rPr>
+        <w:t xml:space="preserve">had been </w:t>
+      </w:r>
+      <w:r>
+        <w:rPr>
+          <w:rFonts w:ascii="Goudy Bookletter 1911" w:hAnsi="Goudy Bookletter 1911"/>
+          <w:sz w:val="32"/>
+          <w:szCs w:val="32"/>
+        </w:rPr>
+        <w:t>in operation for at l</w:t>
+      </w:r>
+      <w:r>
+        <w:rPr>
+          <w:rFonts w:ascii="Goudy Bookletter 1911" w:hAnsi="Goudy Bookletter 1911"/>
+          <w:sz w:val="32"/>
+          <w:szCs w:val="32"/>
+        </w:rPr>
+        <w:t>a</w:t>
+      </w:r>
+      <w:r>
+        <w:rPr>
+          <w:rFonts w:ascii="Goudy Bookletter 1911" w:hAnsi="Goudy Bookletter 1911"/>
+          <w:sz w:val="32"/>
+          <w:szCs w:val="32"/>
+        </w:rPr>
+        <w:t xml:space="preserve">st 6 years or more. They </w:t>
+      </w:r>
+      <w:r>
+        <w:rPr>
+          <w:rFonts w:ascii="Goudy Bookletter 1911" w:hAnsi="Goudy Bookletter 1911"/>
+          <w:sz w:val="32"/>
+          <w:szCs w:val="32"/>
+        </w:rPr>
+        <w:t>ha</w:t>
+      </w:r>
+      <w:r>
+        <w:rPr>
+          <w:rFonts w:ascii="Goudy Bookletter 1911" w:hAnsi="Goudy Bookletter 1911"/>
+          <w:sz w:val="32"/>
+          <w:szCs w:val="32"/>
+        </w:rPr>
+        <w:t xml:space="preserve">d survived the 2015 earthquake, even the </w:t>
+      </w:r>
+      <w:r>
+        <w:rPr>
+          <w:rFonts w:ascii="Goudy Bookletter 1911" w:hAnsi="Goudy Bookletter 1911"/>
+          <w:sz w:val="32"/>
+          <w:szCs w:val="32"/>
+        </w:rPr>
+        <w:t>economic blockade that followed. They couldn’t, however,</w:t>
+      </w:r>
+      <w:r>
+        <w:rPr>
+          <w:rFonts w:ascii="Goudy Bookletter 1911" w:hAnsi="Goudy Bookletter 1911"/>
+          <w:sz w:val="32"/>
+          <w:szCs w:val="32"/>
+        </w:rPr>
+        <w:t xml:space="preserve"> survive the pandemic</w:t>
+      </w:r>
+      <w:r>
+        <w:rPr>
+          <w:rFonts w:ascii="Goudy Bookletter 1911" w:hAnsi="Goudy Bookletter 1911"/>
+          <w:sz w:val="32"/>
+          <w:szCs w:val="32"/>
+        </w:rPr>
+        <w:t>.</w:t>
+      </w:r>
+    </w:p>
+    <w:p>
+      <w:pPr>
+        <w:rPr>
+          <w:rFonts w:ascii="Goudy Bookletter 1911" w:hAnsi="Goudy Bookletter 1911"/>
+          <w:sz w:val="32"/>
+          <w:szCs w:val="32"/>
+        </w:rPr>
+      </w:pPr>
+      <w:r>
+        <w:rPr>
+          <w:rFonts w:ascii="Goudy Bookletter 1911" w:hAnsi="Goudy Bookletter 1911"/>
+          <w:sz w:val="32"/>
+          <w:szCs w:val="32"/>
+        </w:rPr>
+        <w:t>For the</w:t>
+      </w:r>
+      <w:r>
+        <w:rPr>
+          <w:rFonts w:ascii="Goudy Bookletter 1911" w:hAnsi="Goudy Bookletter 1911"/>
+          <w:sz w:val="32"/>
+          <w:szCs w:val="32"/>
+        </w:rPr>
+        <w:t xml:space="preserve"> remaining 82 businesses</w:t>
+      </w:r>
+      <w:r>
+        <w:rPr>
+          <w:rFonts w:ascii="Goudy Bookletter 1911" w:hAnsi="Goudy Bookletter 1911"/>
+          <w:sz w:val="32"/>
+          <w:szCs w:val="32"/>
+        </w:rPr>
+        <w:t xml:space="preserve"> who </w:t>
+      </w:r>
+      <w:r>
+        <w:rPr>
+          <w:rFonts w:ascii="Goudy Bookletter 1911" w:hAnsi="Goudy Bookletter 1911"/>
+          <w:sz w:val="32"/>
+          <w:szCs w:val="32"/>
+        </w:rPr>
+        <w:t xml:space="preserve">did manage to </w:t>
+      </w:r>
+      <w:r>
+        <w:rPr>
+          <w:rFonts w:ascii="Goudy Bookletter 1911" w:hAnsi="Goudy Bookletter 1911"/>
+          <w:sz w:val="32"/>
+          <w:szCs w:val="32"/>
+        </w:rPr>
+        <w:t>pull through</w:t>
+      </w:r>
       <w:bookmarkStart w:id="0" w:name="_GoBack"/>
-    </w:p>
-    <w:p>
-      <w:r>
-        <w:t xml:space="preserve">What tourism businesses </w:t>
-      </w:r>
-      <w:proofErr w:type="gramStart"/>
-      <w:r>
-        <w:t>want.</w:t>
-      </w:r>
       <w:bookmarkEnd w:id="0"/>
-      <w:proofErr w:type="gramEnd"/>
+      <w:r>
+        <w:rPr>
+          <w:rFonts w:ascii="Goudy Bookletter 1911" w:hAnsi="Goudy Bookletter 1911"/>
+          <w:sz w:val="32"/>
+          <w:szCs w:val="32"/>
+        </w:rPr>
+        <w:t xml:space="preserve">, the situation </w:t>
+      </w:r>
+      <w:r>
+        <w:rPr>
+          <w:rFonts w:ascii="Goudy Bookletter 1911" w:hAnsi="Goudy Bookletter 1911"/>
+          <w:sz w:val="32"/>
+          <w:szCs w:val="32"/>
+        </w:rPr>
+        <w:t xml:space="preserve">doesn’t look </w:t>
+      </w:r>
+      <w:r>
+        <w:rPr>
+          <w:rFonts w:ascii="Goudy Bookletter 1911" w:hAnsi="Goudy Bookletter 1911"/>
+          <w:sz w:val="32"/>
+          <w:szCs w:val="32"/>
+        </w:rPr>
+        <w:t xml:space="preserve">very promising either. </w:t>
+      </w:r>
+      <w:r>
+        <w:rPr>
+          <w:rFonts w:ascii="Goudy Bookletter 1911" w:hAnsi="Goudy Bookletter 1911"/>
+          <w:sz w:val="32"/>
+          <w:szCs w:val="32"/>
+        </w:rPr>
+        <w:t>As we can see in the charts below, s</w:t>
+      </w:r>
+      <w:r>
+        <w:rPr>
+          <w:rFonts w:ascii="Goudy Bookletter 1911" w:hAnsi="Goudy Bookletter 1911"/>
+          <w:sz w:val="32"/>
+          <w:szCs w:val="32"/>
+        </w:rPr>
+        <w:t xml:space="preserve">avings have dried up, with </w:t>
+      </w:r>
+      <w:r>
+        <w:rPr>
+          <w:rFonts w:ascii="Goudy Bookletter 1911" w:hAnsi="Goudy Bookletter 1911"/>
+          <w:sz w:val="32"/>
+          <w:szCs w:val="32"/>
+        </w:rPr>
+        <w:t>88</w:t>
+      </w:r>
+      <w:r>
+        <w:rPr>
+          <w:rFonts w:ascii="Goudy Bookletter 1911" w:hAnsi="Goudy Bookletter 1911"/>
+          <w:sz w:val="32"/>
+          <w:szCs w:val="32"/>
+        </w:rPr>
+        <w:t xml:space="preserve">% reporting negative savings. </w:t>
+      </w:r>
+      <w:r>
+        <w:rPr>
+          <w:rFonts w:ascii="Goudy Bookletter 1911" w:hAnsi="Goudy Bookletter 1911"/>
+          <w:sz w:val="32"/>
+          <w:szCs w:val="32"/>
+        </w:rPr>
+        <w:t xml:space="preserve">In addition, a little more than half </w:t>
+      </w:r>
+      <w:r>
+        <w:rPr>
+          <w:rFonts w:ascii="Goudy Bookletter 1911" w:hAnsi="Goudy Bookletter 1911"/>
+          <w:sz w:val="32"/>
+          <w:szCs w:val="32"/>
+        </w:rPr>
+        <w:t xml:space="preserve">of </w:t>
+      </w:r>
+      <w:r>
+        <w:rPr>
+          <w:rFonts w:ascii="Goudy Bookletter 1911" w:hAnsi="Goudy Bookletter 1911"/>
+          <w:sz w:val="32"/>
+          <w:szCs w:val="32"/>
+        </w:rPr>
+        <w:t xml:space="preserve">our “survivor” </w:t>
+      </w:r>
+      <w:r>
+        <w:rPr>
+          <w:rFonts w:ascii="Goudy Bookletter 1911" w:hAnsi="Goudy Bookletter 1911"/>
+          <w:sz w:val="32"/>
+          <w:szCs w:val="32"/>
+        </w:rPr>
+        <w:t xml:space="preserve">businesses are only just reopening, having temporarily shut down operations for </w:t>
+      </w:r>
+      <w:r>
+        <w:rPr>
+          <w:rFonts w:ascii="Goudy Bookletter 1911" w:hAnsi="Goudy Bookletter 1911"/>
+          <w:sz w:val="32"/>
+          <w:szCs w:val="32"/>
+        </w:rPr>
+        <w:t>at least a year</w:t>
+      </w:r>
+      <w:r>
+        <w:rPr>
+          <w:rFonts w:ascii="Goudy Bookletter 1911" w:hAnsi="Goudy Bookletter 1911"/>
+          <w:sz w:val="32"/>
+          <w:szCs w:val="32"/>
+        </w:rPr>
+        <w:t>.</w:t>
+      </w:r>
+    </w:p>
+    <w:p>
+      <w:pPr>
+        <w:rPr>
+          <w:rFonts w:ascii="Goudy Bookletter 1911" w:hAnsi="Goudy Bookletter 1911"/>
+          <w:sz w:val="32"/>
+          <w:szCs w:val="32"/>
+        </w:rPr>
+      </w:pPr>
+    </w:p>
+    <w:p>
+      <w:pPr>
+        <w:rPr>
+          <w:rFonts w:ascii="Goudy Bookletter 1911" w:hAnsi="Goudy Bookletter 1911"/>
+          <w:sz w:val="32"/>
+          <w:szCs w:val="32"/>
+        </w:rPr>
+      </w:pPr>
+    </w:p>
+    <w:p>
+      <w:pPr>
+        <w:rPr>
+          <w:rFonts w:ascii="Goudy Bookletter 1911" w:hAnsi="Goudy Bookletter 1911"/>
+          <w:sz w:val="32"/>
+          <w:szCs w:val="32"/>
+        </w:rPr>
+      </w:pPr>
+    </w:p>
+    <w:p>
+      <w:pPr>
+        <w:rPr>
+          <w:rFonts w:ascii="Goudy Bookletter 1911" w:hAnsi="Goudy Bookletter 1911"/>
+          <w:sz w:val="32"/>
+          <w:szCs w:val="32"/>
+        </w:rPr>
+      </w:pPr>
+    </w:p>
+    <w:p>
+      <w:pPr>
+        <w:rPr>
+          <w:rFonts w:ascii="Goudy Bookletter 1911" w:hAnsi="Goudy Bookletter 1911"/>
+          <w:sz w:val="32"/>
+          <w:szCs w:val="32"/>
+        </w:rPr>
+      </w:pPr>
+    </w:p>
+    <w:p>
+      <w:pPr>
+        <w:rPr>
+          <w:rFonts w:ascii="Goudy Bookletter 1911" w:hAnsi="Goudy Bookletter 1911"/>
+          <w:sz w:val="32"/>
+          <w:szCs w:val="32"/>
+        </w:rPr>
+      </w:pPr>
+      <w:r>
+        <w:rPr>
+          <w:rFonts w:ascii="Goudy Bookletter 1911" w:hAnsi="Goudy Bookletter 1911"/>
+          <w:sz w:val="32"/>
+          <w:szCs w:val="32"/>
+        </w:rPr>
+        <w:t xml:space="preserve">  </w:t>
+      </w:r>
+    </w:p>
+    <w:p>
+      <w:pPr>
+        <w:rPr>
+          <w:rFonts w:ascii="Goudy Bookletter 1911" w:hAnsi="Goudy Bookletter 1911"/>
+          <w:sz w:val="32"/>
+          <w:szCs w:val="32"/>
+        </w:rPr>
+      </w:pPr>
+    </w:p>
+    <w:p>
+      <w:pPr>
+        <w:rPr>
+          <w:rFonts w:ascii="Goudy Bookletter 1911" w:hAnsi="Goudy Bookletter 1911"/>
+          <w:sz w:val="32"/>
+          <w:szCs w:val="32"/>
+        </w:rPr>
+      </w:pPr>
+    </w:p>
+    <w:p>
+      <w:pPr>
+        <w:rPr>
+          <w:rFonts w:ascii="Goudy Bookletter 1911" w:hAnsi="Goudy Bookletter 1911"/>
+          <w:sz w:val="32"/>
+          <w:szCs w:val="32"/>
+        </w:rPr>
+      </w:pPr>
+    </w:p>
+    <w:p>
+      <w:pPr>
+        <w:rPr>
+          <w:rFonts w:ascii="Goudy Bookletter 1911" w:hAnsi="Goudy Bookletter 1911"/>
+          <w:sz w:val="32"/>
+          <w:szCs w:val="32"/>
+        </w:rPr>
+      </w:pPr>
+    </w:p>
+    <w:p>
+      <w:pPr>
+        <w:rPr>
+          <w:rFonts w:ascii="Goudy Bookletter 1911" w:hAnsi="Goudy Bookletter 1911"/>
+          <w:sz w:val="32"/>
+          <w:szCs w:val="32"/>
+        </w:rPr>
+      </w:pPr>
+      <w:r>
+        <w:rPr>
+          <w:rFonts w:ascii="Goudy Bookletter 1911" w:hAnsi="Goudy Bookletter 1911"/>
+          <w:sz w:val="32"/>
+          <w:szCs w:val="32"/>
+        </w:rPr>
+        <w:t xml:space="preserve">We asked Kathmandu’s tourism businesses some of the policy related measure that the government could take to help ease their </w:t>
+      </w:r>
+    </w:p>
+    <w:p>
+      <w:pPr>
+        <w:rPr>
+          <w:rFonts w:ascii="Goudy Bookletter 1911" w:hAnsi="Goudy Bookletter 1911"/>
+          <w:sz w:val="32"/>
+          <w:szCs w:val="32"/>
+        </w:rPr>
+      </w:pPr>
+      <w:r>
+        <w:rPr>
+          <w:rFonts w:ascii="Goudy Bookletter 1911" w:hAnsi="Goudy Bookletter 1911"/>
+          <w:sz w:val="32"/>
+          <w:szCs w:val="32"/>
+        </w:rPr>
+        <w:t xml:space="preserve">Our ongoing survey for members of the Nepali tourism workforce </w:t>
+      </w:r>
+      <w:r>
+        <w:rPr>
+          <w:rFonts w:ascii="Goudy Bookletter 1911" w:hAnsi="Goudy Bookletter 1911"/>
+          <w:sz w:val="32"/>
+          <w:szCs w:val="32"/>
+        </w:rPr>
+        <w:t xml:space="preserve">provides </w:t>
+      </w:r>
+      <w:r>
+        <w:rPr>
+          <w:rFonts w:ascii="Goudy Bookletter 1911" w:hAnsi="Goudy Bookletter 1911"/>
+          <w:sz w:val="32"/>
+          <w:szCs w:val="32"/>
+        </w:rPr>
+        <w:t xml:space="preserve">useful insight </w:t>
+      </w:r>
+      <w:r>
+        <w:rPr>
+          <w:rFonts w:ascii="Goudy Bookletter 1911" w:hAnsi="Goudy Bookletter 1911"/>
+          <w:sz w:val="32"/>
+          <w:szCs w:val="32"/>
+        </w:rPr>
+        <w:t>into their immediate financial needs and some of the underlying reasons behind these needs.</w:t>
+      </w:r>
+    </w:p>
+    <w:p>
+      <w:pPr>
+        <w:rPr>
+          <w:rFonts w:ascii="Goudy Bookletter 1911" w:hAnsi="Goudy Bookletter 1911"/>
+          <w:sz w:val="32"/>
+          <w:szCs w:val="32"/>
+        </w:rPr>
+      </w:pPr>
+      <w:r>
+        <w:rPr>
+          <w:rFonts w:ascii="Goudy Bookletter 1911" w:hAnsi="Goudy Bookletter 1911"/>
+          <w:sz w:val="32"/>
+          <w:szCs w:val="32"/>
+        </w:rPr>
+        <w:t>We asked our participants about the kinds of financial support they would need to deal with the pandemic and its effects. Participants were provided a set of options to choose from. Multiple selections were allowed. Here’s how they responded.</w:t>
+      </w:r>
+    </w:p>
+    <w:p>
+      <w:pPr>
+        <w:rPr>
+          <w:rFonts w:ascii="Goudy Bookletter 1911" w:hAnsi="Goudy Bookletter 1911"/>
+          <w:sz w:val="32"/>
+          <w:szCs w:val="32"/>
+        </w:rPr>
+      </w:pPr>
+      <w:r>
+        <w:rPr>
+          <w:rFonts w:ascii="Goudy Bookletter 1911" w:hAnsi="Goudy Bookletter 1911"/>
+          <w:sz w:val="32"/>
+          <w:szCs w:val="32"/>
+        </w:rPr>
+        <w:t xml:space="preserve"> </w:t>
+      </w:r>
+      <w:r>
+        <w:rPr>
+          <w:noProof/>
+          <w:lang w:bidi="ne-NP"/>
+        </w:rPr>
+        <w:drawing>
+          <wp:inline distT="0" distB="0" distL="0" distR="0" wp14:anchorId="456037B2" wp14:editId="174585DA">
+            <wp:extent cx="5553075" cy="3962400"/>
+            <wp:effectExtent l="0" t="0" r="9525" b="0"/>
+            <wp:docPr id="3" name="Picture 3" descr="https://c2m2-asia.github.io/kathmandu-interim-report/assets/img/charts/FinancialNeedsMultiple.png"/>
+            <wp:cNvGraphicFramePr>
+              <a:graphicFrameLocks xmlns:a="http://schemas.openxmlformats.org/drawingml/2006/main" noChangeAspect="1"/>
+            </wp:cNvGraphicFramePr>
+            <a:graphic xmlns:a="http://schemas.openxmlformats.org/drawingml/2006/main">
+              <a:graphicData uri="http://schemas.openxmlformats.org/drawingml/2006/picture">
+                <pic:pic xmlns:pic="http://schemas.openxmlformats.org/drawingml/2006/picture">
+                  <pic:nvPicPr>
+                    <pic:cNvPr id="0" name="Picture 5" descr="https://c2m2-asia.github.io/kathmandu-interim-report/assets/img/charts/FinancialNeedsMultiple.png"/>
+                    <pic:cNvPicPr>
+                      <a:picLocks noChangeAspect="1" noChangeArrowheads="1"/>
+                    </pic:cNvPicPr>
+                  </pic:nvPicPr>
+                  <pic:blipFill rotWithShape="1">
+                    <a:blip r:embed="rId6" cstate="print">
+                      <a:extLst>
+                        <a:ext uri="{28A0092B-C50C-407E-A947-70E740481C1C}">
+                          <a14:useLocalDpi xmlns:a14="http://schemas.microsoft.com/office/drawing/2010/main" val="0"/>
+                        </a:ext>
+                      </a:extLst>
+                    </a:blip>
+                    <a:srcRect l="6570"/>
+                    <a:stretch/>
+                  </pic:blipFill>
+                  <pic:spPr bwMode="auto">
+                    <a:xfrm>
+                      <a:off x="0" y="0"/>
+                      <a:ext cx="5553075" cy="3962400"/>
+                    </a:xfrm>
+                    <a:prstGeom prst="rect">
+                      <a:avLst/>
+                    </a:prstGeom>
+                    <a:noFill/>
+                    <a:ln>
+                      <a:noFill/>
+                    </a:ln>
+                    <a:extLst>
+                      <a:ext uri="{53640926-AAD7-44D8-BBD7-CCE9431645EC}">
+                        <a14:shadowObscured xmlns:a14="http://schemas.microsoft.com/office/drawing/2010/main"/>
+                      </a:ext>
+                    </a:extLst>
+                  </pic:spPr>
+                </pic:pic>
+              </a:graphicData>
+            </a:graphic>
+          </wp:inline>
+        </w:drawing>
+      </w:r>
+    </w:p>
+    <w:p>
+      <w:pPr>
+        <w:rPr>
+          <w:rFonts w:ascii="Goudy Bookletter 1911" w:hAnsi="Goudy Bookletter 1911"/>
+          <w:sz w:val="32"/>
+          <w:szCs w:val="32"/>
+        </w:rPr>
+      </w:pPr>
+      <w:r>
+        <w:rPr>
+          <w:rFonts w:ascii="Goudy Bookletter 1911" w:hAnsi="Goudy Bookletter 1911"/>
+          <w:sz w:val="32"/>
+          <w:szCs w:val="32"/>
+        </w:rPr>
+        <w:t xml:space="preserve">If we look at the most popular answers, we can see that there is a need for direct monetary support, either through </w:t>
+      </w:r>
+      <w:r>
+        <w:rPr>
+          <w:rFonts w:ascii="Goudy Bookletter 1911" w:hAnsi="Goudy Bookletter 1911"/>
+          <w:sz w:val="32"/>
+          <w:szCs w:val="32"/>
+        </w:rPr>
+        <w:t>“grants”</w:t>
+      </w:r>
+      <w:r>
+        <w:rPr>
+          <w:rFonts w:ascii="Goudy Bookletter 1911" w:hAnsi="Goudy Bookletter 1911"/>
+          <w:i/>
+          <w:iCs/>
+          <w:sz w:val="32"/>
+          <w:szCs w:val="32"/>
+        </w:rPr>
+        <w:t xml:space="preserve"> </w:t>
+      </w:r>
+      <w:r>
+        <w:rPr>
+          <w:rFonts w:ascii="Goudy Bookletter 1911" w:hAnsi="Goudy Bookletter 1911"/>
+          <w:sz w:val="32"/>
+          <w:szCs w:val="32"/>
+        </w:rPr>
+        <w:t xml:space="preserve">or </w:t>
+      </w:r>
+      <w:r>
+        <w:rPr>
+          <w:rFonts w:ascii="Goudy Bookletter 1911" w:hAnsi="Goudy Bookletter 1911"/>
+          <w:sz w:val="32"/>
+          <w:szCs w:val="32"/>
+        </w:rPr>
+        <w:t>“discounted borrowing”.</w:t>
+      </w:r>
+      <w:r>
+        <w:rPr>
+          <w:rFonts w:ascii="Goudy Bookletter 1911" w:hAnsi="Goudy Bookletter 1911"/>
+          <w:sz w:val="32"/>
+          <w:szCs w:val="32"/>
+        </w:rPr>
+        <w:t xml:space="preserve"> Relatively fewer respondents seem worried about support that could potentially help with their existing debt, things like interest rate reductions or loan period extensions.</w:t>
+      </w:r>
+    </w:p>
+    <w:p>
+      <w:pPr>
+        <w:rPr>
+          <w:rFonts w:ascii="Roboto Black" w:hAnsi="Roboto Black"/>
+          <w:b/>
+          <w:bCs/>
+          <w:color w:val="C00000"/>
+          <w:sz w:val="24"/>
+          <w:szCs w:val="24"/>
+        </w:rPr>
+      </w:pPr>
+    </w:p>
+    <w:p>
+      <w:pPr>
+        <w:rPr>
+          <w:rFonts w:ascii="Roboto Black" w:hAnsi="Roboto Black"/>
+          <w:b/>
+          <w:bCs/>
+          <w:color w:val="C00000"/>
+          <w:sz w:val="32"/>
+          <w:szCs w:val="32"/>
+        </w:rPr>
+      </w:pPr>
+      <w:r>
+        <w:rPr>
+          <w:rFonts w:ascii="Roboto Black" w:hAnsi="Roboto Black"/>
+          <w:b/>
+          <w:bCs/>
+          <w:color w:val="C00000"/>
+          <w:sz w:val="24"/>
+          <w:szCs w:val="24"/>
+        </w:rPr>
+        <w:t xml:space="preserve">QUICK DIVE: </w:t>
+      </w:r>
+      <w:r>
+        <w:rPr>
+          <w:rFonts w:ascii="Roboto Black" w:hAnsi="Roboto Black"/>
+          <w:b/>
+          <w:bCs/>
+          <w:color w:val="C00000"/>
+          <w:sz w:val="24"/>
+          <w:szCs w:val="24"/>
+        </w:rPr>
+        <w:t xml:space="preserve">WHERE DOES THE NEED FOR MONETARY </w:t>
+      </w:r>
+      <w:r>
+        <w:rPr>
+          <w:rFonts w:ascii="Roboto Black" w:hAnsi="Roboto Black"/>
+          <w:b/>
+          <w:bCs/>
+          <w:color w:val="C00000"/>
+          <w:sz w:val="24"/>
+          <w:szCs w:val="24"/>
+        </w:rPr>
+        <w:t>SUPPORT</w:t>
+      </w:r>
+      <w:r>
+        <w:rPr>
+          <w:rFonts w:ascii="Roboto Black" w:hAnsi="Roboto Black"/>
+          <w:b/>
+          <w:bCs/>
+          <w:color w:val="C00000"/>
+          <w:sz w:val="24"/>
+          <w:szCs w:val="24"/>
+        </w:rPr>
+        <w:t xml:space="preserve"> COME FROM? </w:t>
+      </w:r>
+    </w:p>
+    <w:p>
+      <w:pPr>
+        <w:rPr>
+          <w:rFonts w:ascii="Goudy Bookletter 1911" w:hAnsi="Goudy Bookletter 1911"/>
+          <w:sz w:val="32"/>
+          <w:szCs w:val="32"/>
+        </w:rPr>
+      </w:pPr>
+      <w:r>
+        <w:rPr>
+          <w:rFonts w:ascii="Goudy Bookletter 1911" w:hAnsi="Goudy Bookletter 1911"/>
+          <w:sz w:val="32"/>
+          <w:szCs w:val="32"/>
+        </w:rPr>
+        <w:t>65% of our respondents report having no employment at present [add key statistics table]. Among the remaining 35% who managed to find work, nearly two-thirds report having to work at reduced incomes. The pandemic, as we can expect, has had a severe toll on the income of the Nepali tourism workforce.</w:t>
+      </w:r>
+    </w:p>
+    <w:p>
+      <w:pPr>
+        <w:rPr>
+          <w:rFonts w:ascii="Goudy Bookletter 1911" w:hAnsi="Goudy Bookletter 1911"/>
+          <w:sz w:val="32"/>
+          <w:szCs w:val="32"/>
+        </w:rPr>
+      </w:pPr>
+      <w:r>
+        <w:rPr>
+          <w:rFonts w:ascii="Goudy Bookletter 1911" w:hAnsi="Goudy Bookletter 1911"/>
+          <w:sz w:val="32"/>
+          <w:szCs w:val="32"/>
+        </w:rPr>
+        <w:t>At the same time, 90% of our respondents report losing at least three quarters of their savings during the pandemic.</w:t>
+      </w:r>
+    </w:p>
+    <w:p>
+      <w:pPr>
+        <w:rPr>
+          <w:rFonts w:ascii="Goudy Bookletter 1911" w:hAnsi="Goudy Bookletter 1911"/>
+          <w:sz w:val="32"/>
+          <w:szCs w:val="32"/>
+        </w:rPr>
+      </w:pPr>
+      <w:r>
+        <w:rPr>
+          <w:noProof/>
+          <w:lang w:bidi="ne-NP"/>
+        </w:rPr>
+        <w:drawing>
+          <wp:inline distT="0" distB="0" distL="0" distR="0" wp14:anchorId="612CBC08" wp14:editId="0C3675D2">
+            <wp:extent cx="5929313" cy="4922451"/>
+            <wp:effectExtent l="0" t="0" r="0" b="0"/>
+            <wp:docPr id="5" name="Picture 5" descr="https://c2m2-asia.github.io/kathmandu-interim-report/assets/img/charts/SavingsChangeDist.png"/>
+            <wp:cNvGraphicFramePr>
+              <a:graphicFrameLocks xmlns:a="http://schemas.openxmlformats.org/drawingml/2006/main" noChangeAspect="1"/>
+            </wp:cNvGraphicFramePr>
+            <a:graphic xmlns:a="http://schemas.openxmlformats.org/drawingml/2006/main">
+              <a:graphicData uri="http://schemas.openxmlformats.org/drawingml/2006/picture">
+                <pic:pic xmlns:pic="http://schemas.openxmlformats.org/drawingml/2006/picture">
+                  <pic:nvPicPr>
+                    <pic:cNvPr id="0" name="Picture 9" descr="https://c2m2-asia.github.io/kathmandu-interim-report/assets/img/charts/SavingsChangeDist.png"/>
+                    <pic:cNvPicPr>
+                      <a:picLocks noChangeAspect="1" noChangeArrowheads="1"/>
+                    </pic:cNvPicPr>
+                  </pic:nvPicPr>
+                  <pic:blipFill>
+                    <a:blip r:embed="rId7" cstate="print">
+                      <a:extLst>
+                        <a:ext uri="{28A0092B-C50C-407E-A947-70E740481C1C}">
+                          <a14:useLocalDpi xmlns:a14="http://schemas.microsoft.com/office/drawing/2010/main" val="0"/>
+                        </a:ext>
+                      </a:extLst>
+                    </a:blip>
+                    <a:srcRect/>
+                    <a:stretch>
+                      <a:fillRect/>
+                    </a:stretch>
+                  </pic:blipFill>
+                  <pic:spPr bwMode="auto">
+                    <a:xfrm>
+                      <a:off x="0" y="0"/>
+                      <a:ext cx="5950838" cy="4940321"/>
+                    </a:xfrm>
+                    <a:prstGeom prst="rect">
+                      <a:avLst/>
+                    </a:prstGeom>
+                    <a:noFill/>
+                    <a:ln>
+                      <a:noFill/>
+                    </a:ln>
+                  </pic:spPr>
+                </pic:pic>
+              </a:graphicData>
+            </a:graphic>
+          </wp:inline>
+        </w:drawing>
+      </w:r>
+    </w:p>
+    <w:p>
+      <w:pPr>
+        <w:rPr>
+          <w:rFonts w:ascii="Goudy Bookletter 1911" w:hAnsi="Goudy Bookletter 1911"/>
+          <w:sz w:val="32"/>
+          <w:szCs w:val="32"/>
+        </w:rPr>
+      </w:pPr>
+    </w:p>
+    <w:p>
+      <w:pPr>
+        <w:rPr>
+          <w:rFonts w:ascii="Goudy Bookletter 1911" w:hAnsi="Goudy Bookletter 1911"/>
+          <w:sz w:val="32"/>
+          <w:szCs w:val="32"/>
+        </w:rPr>
+      </w:pPr>
+      <w:r>
+        <w:rPr>
+          <w:rFonts w:ascii="Goudy Bookletter 1911" w:hAnsi="Goudy Bookletter 1911"/>
+          <w:sz w:val="32"/>
+          <w:szCs w:val="32"/>
+        </w:rPr>
+        <w:t>Unsurprisingly, and rather unfortunately, the immediate concerns of the workforce therefore reflects this stark reality, and paints a grim picture of what the future holds for the tourism workforce.</w:t>
+      </w:r>
+    </w:p>
+    <w:p>
+      <w:pPr>
+        <w:rPr>
+          <w:rFonts w:ascii="Goudy Bookletter 1911" w:hAnsi="Goudy Bookletter 1911"/>
+          <w:sz w:val="32"/>
+          <w:szCs w:val="32"/>
+        </w:rPr>
+      </w:pPr>
+      <w:r>
+        <w:rPr>
+          <w:rFonts w:ascii="Goudy Bookletter 1911" w:hAnsi="Goudy Bookletter 1911"/>
+          <w:sz w:val="32"/>
+          <w:szCs w:val="32"/>
+        </w:rPr>
+        <w:t>Chart below shows responses for another multiple-selection question. This time, respondents were asked about the kind of challenges they are likely to face in the next six months.</w:t>
+      </w:r>
+    </w:p>
+    <w:p>
+      <w:pPr>
+        <w:rPr>
+          <w:rFonts w:ascii="Goudy Bookletter 1911" w:hAnsi="Goudy Bookletter 1911"/>
+          <w:sz w:val="32"/>
+          <w:szCs w:val="32"/>
+        </w:rPr>
+      </w:pPr>
+      <w:r>
+        <w:rPr>
+          <w:noProof/>
+          <w:lang w:bidi="ne-NP"/>
+        </w:rPr>
+        <w:drawing>
+          <wp:inline distT="0" distB="0" distL="0" distR="0" wp14:anchorId="2052B6E2" wp14:editId="203EBB6B">
+            <wp:extent cx="5943600" cy="3962400"/>
+            <wp:effectExtent l="0" t="0" r="0" b="0"/>
+            <wp:docPr id="7" name="Picture 7" descr="https://c2m2-asia.github.io/kathmandu-interim-report/assets/img/charts/NextSixMonthsChallengesMultiples.png"/>
+            <wp:cNvGraphicFramePr>
+              <a:graphicFrameLocks xmlns:a="http://schemas.openxmlformats.org/drawingml/2006/main" noChangeAspect="1"/>
+            </wp:cNvGraphicFramePr>
+            <a:graphic xmlns:a="http://schemas.openxmlformats.org/drawingml/2006/main">
+              <a:graphicData uri="http://schemas.openxmlformats.org/drawingml/2006/picture">
+                <pic:pic xmlns:pic="http://schemas.openxmlformats.org/drawingml/2006/picture">
+                  <pic:nvPicPr>
+                    <pic:cNvPr id="0" name="Picture 13" descr="https://c2m2-asia.github.io/kathmandu-interim-report/assets/img/charts/NextSixMonthsChallengesMultiples.png"/>
+                    <pic:cNvPicPr>
+                      <a:picLocks noChangeAspect="1" noChangeArrowheads="1"/>
+                    </pic:cNvPicPr>
+                  </pic:nvPicPr>
+                  <pic:blipFill>
+                    <a:blip r:embed="rId8" cstate="print">
+                      <a:extLst>
+                        <a:ext uri="{28A0092B-C50C-407E-A947-70E740481C1C}">
+                          <a14:useLocalDpi xmlns:a14="http://schemas.microsoft.com/office/drawing/2010/main" val="0"/>
+                        </a:ext>
+                      </a:extLst>
+                    </a:blip>
+                    <a:srcRect/>
+                    <a:stretch>
+                      <a:fillRect/>
+                    </a:stretch>
+                  </pic:blipFill>
+                  <pic:spPr bwMode="auto">
+                    <a:xfrm>
+                      <a:off x="0" y="0"/>
+                      <a:ext cx="5943600" cy="3962400"/>
+                    </a:xfrm>
+                    <a:prstGeom prst="rect">
+                      <a:avLst/>
+                    </a:prstGeom>
+                    <a:noFill/>
+                    <a:ln>
+                      <a:noFill/>
+                    </a:ln>
+                  </pic:spPr>
+                </pic:pic>
+              </a:graphicData>
+            </a:graphic>
+          </wp:inline>
+        </w:drawing>
+      </w:r>
+    </w:p>
+    <w:p>
+      <w:pPr>
+        <w:rPr>
+          <w:rFonts w:ascii="Goudy Bookletter 1911" w:hAnsi="Goudy Bookletter 1911"/>
+          <w:sz w:val="32"/>
+          <w:szCs w:val="32"/>
+        </w:rPr>
+      </w:pPr>
+      <w:r>
+        <w:rPr>
+          <w:rFonts w:ascii="Goudy Bookletter 1911" w:hAnsi="Goudy Bookletter 1911"/>
+          <w:sz w:val="32"/>
+          <w:szCs w:val="32"/>
+        </w:rPr>
+        <w:t xml:space="preserve">It’s worth noting that the top five choices to do with making payments. It’s rather disconcerting learning that not being able to afford a roof to live in, or buying food to survive fall among the top three concerns. </w:t>
+      </w:r>
+    </w:p>
+    <w:p>
+      <w:pPr>
+        <w:rPr>
+          <w:rFonts w:ascii="Goudy Bookletter 1911" w:hAnsi="Goudy Bookletter 1911"/>
+          <w:color w:val="000000"/>
+          <w:sz w:val="34"/>
+          <w:szCs w:val="34"/>
+          <w:shd w:val="clear" w:color="auto" w:fill="FFFFFF"/>
+        </w:rPr>
+      </w:pPr>
+      <w:r>
+        <w:rPr>
+          <w:rFonts w:ascii="Goudy Bookletter 1911" w:hAnsi="Goudy Bookletter 1911"/>
+          <w:b/>
+          <w:bCs/>
+          <w:sz w:val="32"/>
+          <w:szCs w:val="32"/>
+        </w:rPr>
+        <w:t xml:space="preserve">The financial </w:t>
+      </w:r>
+      <w:r>
+        <w:rPr>
+          <w:rFonts w:ascii="Goudy Bookletter 1911" w:hAnsi="Goudy Bookletter 1911"/>
+          <w:b/>
+          <w:bCs/>
+          <w:sz w:val="32"/>
+          <w:szCs w:val="32"/>
+        </w:rPr>
+        <w:t xml:space="preserve">capital </w:t>
+      </w:r>
+      <w:r>
+        <w:rPr>
+          <w:rFonts w:ascii="Goudy Bookletter 1911" w:hAnsi="Goudy Bookletter 1911"/>
+          <w:b/>
+          <w:bCs/>
+          <w:sz w:val="32"/>
+          <w:szCs w:val="32"/>
+        </w:rPr>
+        <w:t>of Nepal’s tourism workers is rapidly depleting</w:t>
+      </w:r>
+      <w:r>
+        <w:rPr>
+          <w:rFonts w:ascii="Goudy Bookletter 1911" w:hAnsi="Goudy Bookletter 1911"/>
+          <w:sz w:val="32"/>
+          <w:szCs w:val="32"/>
+        </w:rPr>
+        <w:t xml:space="preserve">. </w:t>
+      </w:r>
+      <w:r>
+        <w:rPr>
+          <w:rFonts w:ascii="Goudy Bookletter 1911" w:hAnsi="Goudy Bookletter 1911"/>
+          <w:color w:val="000000"/>
+          <w:sz w:val="34"/>
+          <w:szCs w:val="34"/>
+          <w:shd w:val="clear" w:color="auto" w:fill="FFFFFF"/>
+        </w:rPr>
+        <w:t>With reduced savings, few options for borrowing, and increasing debt, the situation of individuals, many of whom have devoted almost their entire lives to tourism, hangs in the balance.</w:t>
+      </w:r>
+    </w:p>
+    <w:p>
+      <w:pPr>
+        <w:rPr>
+          <w:rFonts w:ascii="Goudy Bookletter 1911" w:hAnsi="Goudy Bookletter 1911"/>
+          <w:sz w:val="32"/>
+          <w:szCs w:val="32"/>
+        </w:rPr>
+      </w:pPr>
+    </w:p>
+    <w:p>
+      <w:pPr>
+        <w:rPr>
+          <w:rFonts w:ascii="Roboto Black" w:hAnsi="Roboto Black"/>
+          <w:b/>
+          <w:bCs/>
+          <w:color w:val="C00000"/>
+          <w:sz w:val="24"/>
+          <w:szCs w:val="24"/>
+        </w:rPr>
+      </w:pPr>
+      <w:r>
+        <w:rPr>
+          <w:rFonts w:ascii="Roboto Black" w:hAnsi="Roboto Black"/>
+          <w:b/>
+          <w:bCs/>
+          <w:color w:val="C00000"/>
+          <w:sz w:val="24"/>
+          <w:szCs w:val="24"/>
+        </w:rPr>
+        <w:t xml:space="preserve">QUICK DIVE: </w:t>
+      </w:r>
+      <w:r>
+        <w:rPr>
+          <w:rFonts w:ascii="Roboto Black" w:hAnsi="Roboto Black"/>
+          <w:b/>
+          <w:bCs/>
+          <w:color w:val="C00000"/>
+          <w:sz w:val="24"/>
+          <w:szCs w:val="24"/>
+        </w:rPr>
+        <w:t>WHAT MEASURES CAN BE TAKEN</w:t>
+      </w:r>
+      <w:r>
+        <w:rPr>
+          <w:rFonts w:ascii="Roboto Black" w:hAnsi="Roboto Black"/>
+          <w:b/>
+          <w:bCs/>
+          <w:color w:val="C00000"/>
+          <w:sz w:val="24"/>
+          <w:szCs w:val="24"/>
+        </w:rPr>
+        <w:t>?</w:t>
+      </w:r>
+    </w:p>
+    <w:p>
+      <w:pPr>
+        <w:rPr>
+          <w:rFonts w:ascii="Goudy Bookletter 1911" w:hAnsi="Goudy Bookletter 1911"/>
+          <w:sz w:val="32"/>
+          <w:szCs w:val="32"/>
+        </w:rPr>
+      </w:pPr>
+      <w:r>
+        <w:rPr>
+          <w:rFonts w:ascii="Goudy Bookletter 1911" w:hAnsi="Goudy Bookletter 1911"/>
+          <w:sz w:val="32"/>
+          <w:szCs w:val="32"/>
+        </w:rPr>
+        <w:t xml:space="preserve">Even though the government has made provisions for tourism workers to borrow money through financial institutions, our survey reveals that such a practice hasn’t been fully adopted by the workforce. As the chart below show, a lot of borrowing still happens informally through friends and family. </w:t>
+      </w:r>
+    </w:p>
+    <w:p>
+      <w:pPr>
+        <w:rPr>
+          <w:rFonts w:ascii="Goudy Bookletter 1911" w:hAnsi="Goudy Bookletter 1911"/>
+          <w:sz w:val="32"/>
+          <w:szCs w:val="32"/>
+        </w:rPr>
+      </w:pPr>
+      <w:r>
+        <w:rPr>
+          <w:noProof/>
+          <w:lang w:bidi="ne-NP"/>
+        </w:rPr>
+        <w:drawing>
+          <wp:inline distT="0" distB="0" distL="0" distR="0" wp14:anchorId="21A8BE02" wp14:editId="618E06CD">
+            <wp:extent cx="5943600" cy="1981200"/>
+            <wp:effectExtent l="0" t="0" r="0" b="0"/>
+            <wp:docPr id="9" name="Picture 9" descr="https://c2m2-asia.github.io/kathmandu-interim-report/assets/img/charts/BorrowingSplit.png"/>
+            <wp:cNvGraphicFramePr>
+              <a:graphicFrameLocks xmlns:a="http://schemas.openxmlformats.org/drawingml/2006/main" noChangeAspect="1"/>
+            </wp:cNvGraphicFramePr>
+            <a:graphic xmlns:a="http://schemas.openxmlformats.org/drawingml/2006/main">
+              <a:graphicData uri="http://schemas.openxmlformats.org/drawingml/2006/picture">
+                <pic:pic xmlns:pic="http://schemas.openxmlformats.org/drawingml/2006/picture">
+                  <pic:nvPicPr>
+                    <pic:cNvPr id="0" name="Picture 17" descr="https://c2m2-asia.github.io/kathmandu-interim-report/assets/img/charts/BorrowingSplit.png"/>
+                    <pic:cNvPicPr>
+                      <a:picLocks noChangeAspect="1" noChangeArrowheads="1"/>
+                    </pic:cNvPicPr>
+                  </pic:nvPicPr>
+                  <pic:blipFill>
+                    <a:blip r:embed="rId9" cstate="print">
+                      <a:extLst>
+                        <a:ext uri="{28A0092B-C50C-407E-A947-70E740481C1C}">
+                          <a14:useLocalDpi xmlns:a14="http://schemas.microsoft.com/office/drawing/2010/main" val="0"/>
+                        </a:ext>
+                      </a:extLst>
+                    </a:blip>
+                    <a:srcRect/>
+                    <a:stretch>
+                      <a:fillRect/>
+                    </a:stretch>
+                  </pic:blipFill>
+                  <pic:spPr bwMode="auto">
+                    <a:xfrm>
+                      <a:off x="0" y="0"/>
+                      <a:ext cx="5943600" cy="1981200"/>
+                    </a:xfrm>
+                    <a:prstGeom prst="rect">
+                      <a:avLst/>
+                    </a:prstGeom>
+                    <a:noFill/>
+                    <a:ln>
+                      <a:noFill/>
+                    </a:ln>
+                  </pic:spPr>
+                </pic:pic>
+              </a:graphicData>
+            </a:graphic>
+          </wp:inline>
+        </w:drawing>
+      </w:r>
+    </w:p>
+    <w:p>
+      <w:pPr>
+        <w:rPr>
+          <w:rFonts w:ascii="Goudy Bookletter 1911" w:hAnsi="Goudy Bookletter 1911"/>
+          <w:color w:val="000000"/>
+          <w:sz w:val="34"/>
+          <w:szCs w:val="34"/>
+          <w:shd w:val="clear" w:color="auto" w:fill="FFFFFF"/>
+        </w:rPr>
+      </w:pPr>
+      <w:r>
+        <w:rPr>
+          <w:rFonts w:ascii="Goudy Bookletter 1911" w:hAnsi="Goudy Bookletter 1911"/>
+          <w:sz w:val="32"/>
+          <w:szCs w:val="32"/>
+        </w:rPr>
+        <w:t xml:space="preserve">Our in-person interviews with tourism sector revealed that </w:t>
+      </w:r>
+      <w:r>
+        <w:rPr>
+          <w:rFonts w:ascii="Goudy Bookletter 1911" w:hAnsi="Goudy Bookletter 1911"/>
+          <w:color w:val="000000"/>
+          <w:sz w:val="34"/>
+          <w:szCs w:val="34"/>
+          <w:shd w:val="clear" w:color="auto" w:fill="FFFFFF"/>
+        </w:rPr>
+        <w:t>workers in the tourism sector shy away from borrowing though financial institutions. The reason being that they lack sufficient property, real-estate, or other assets that can be provided as collateral. </w:t>
+      </w:r>
+    </w:p>
+    <w:p>
+      <w:pPr>
+        <w:rPr>
+          <w:rFonts w:ascii="Goudy Bookletter 1911" w:hAnsi="Goudy Bookletter 1911"/>
+          <w:color w:val="000000"/>
+          <w:sz w:val="34"/>
+          <w:szCs w:val="34"/>
+          <w:shd w:val="clear" w:color="auto" w:fill="FFFFFF"/>
+        </w:rPr>
+      </w:pPr>
+      <w:r>
+        <w:rPr>
+          <w:rFonts w:ascii="Goudy Bookletter 1911" w:hAnsi="Goudy Bookletter 1911"/>
+          <w:color w:val="000000"/>
+          <w:sz w:val="34"/>
+          <w:szCs w:val="34"/>
+          <w:shd w:val="clear" w:color="auto" w:fill="FFFFFF"/>
+        </w:rPr>
+        <w:t xml:space="preserve">It appears that despite having the best intentions, past efforts of encouraging borrowing through financial institutions do not seem to working as expected. </w:t>
+      </w:r>
+    </w:p>
+    <w:p>
+      <w:pPr>
+        <w:rPr>
+          <w:rFonts w:ascii="Goudy Bookletter 1911" w:hAnsi="Goudy Bookletter 1911"/>
+          <w:color w:val="000000"/>
+          <w:sz w:val="34"/>
+          <w:szCs w:val="34"/>
+          <w:shd w:val="clear" w:color="auto" w:fill="FFFFFF"/>
+        </w:rPr>
+      </w:pPr>
+    </w:p>
+    <w:p>
+      <w:pPr>
+        <w:rPr>
+          <w:rFonts w:ascii="Goudy Bookletter 1911" w:hAnsi="Goudy Bookletter 1911"/>
+          <w:sz w:val="32"/>
+          <w:szCs w:val="32"/>
+        </w:rPr>
+      </w:pPr>
+    </w:p>
+    <w:p>
+      <w:pPr>
+        <w:rPr>
+          <w:rFonts w:ascii="Goudy Bookletter 1911" w:hAnsi="Goudy Bookletter 1911"/>
+          <w:sz w:val="32"/>
+          <w:szCs w:val="32"/>
+        </w:rPr>
+      </w:pPr>
+    </w:p>
+    <w:p>
+      <w:pPr>
+        <w:rPr>
+          <w:rFonts w:ascii="Goudy Bookletter 1911" w:hAnsi="Goudy Bookletter 1911"/>
+          <w:sz w:val="32"/>
+          <w:szCs w:val="32"/>
+        </w:rPr>
+      </w:pPr>
+    </w:p>
+    <w:p>
+      <w:pPr>
+        <w:rPr>
+          <w:rFonts w:ascii="Goudy Bookletter 1911" w:hAnsi="Goudy Bookletter 1911"/>
+          <w:sz w:val="32"/>
+          <w:szCs w:val="32"/>
+        </w:rPr>
+      </w:pPr>
+      <w:r>
+        <w:rPr>
+          <w:rFonts w:ascii="Goudy Bookletter 1911" w:hAnsi="Goudy Bookletter 1911"/>
+          <w:sz w:val="32"/>
+          <w:szCs w:val="32"/>
+        </w:rPr>
+        <w:t xml:space="preserve">When asked about </w:t>
+      </w:r>
+      <w:r>
+        <w:rPr>
+          <w:rFonts w:ascii="Goudy Bookletter 1911" w:hAnsi="Goudy Bookletter 1911"/>
+          <w:sz w:val="32"/>
+          <w:szCs w:val="32"/>
+        </w:rPr>
+        <w:t xml:space="preserve">the kind of, </w:t>
+      </w:r>
+      <w:r>
+        <w:rPr>
+          <w:rFonts w:ascii="Goudy Bookletter 1911" w:hAnsi="Goudy Bookletter 1911"/>
+          <w:sz w:val="32"/>
+          <w:szCs w:val="32"/>
+        </w:rPr>
+        <w:t>here’s what our respondents had to say.</w:t>
+      </w:r>
+      <w:r>
+        <w:rPr>
+          <w:rFonts w:ascii="Goudy Bookletter 1911" w:hAnsi="Goudy Bookletter 1911"/>
+          <w:sz w:val="32"/>
+          <w:szCs w:val="32"/>
+        </w:rPr>
+        <w:t xml:space="preserve"> </w:t>
+      </w:r>
+    </w:p>
+    <w:p>
+      <w:pPr>
+        <w:rPr>
+          <w:rFonts w:ascii="Goudy Bookletter 1911" w:hAnsi="Goudy Bookletter 1911"/>
+          <w:sz w:val="32"/>
+          <w:szCs w:val="32"/>
+        </w:rPr>
+      </w:pPr>
+      <w:r>
+        <w:rPr>
+          <w:rFonts w:ascii="Goudy Bookletter 1911" w:hAnsi="Goudy Bookletter 1911"/>
+          <w:sz w:val="32"/>
+          <w:szCs w:val="32"/>
+        </w:rPr>
+        <w:t>The small multiple graph below shows the percentage of respondents who chose a given answer. P</w:t>
+      </w:r>
+      <w:r>
+        <w:rPr>
+          <w:rFonts w:ascii="Goudy Bookletter 1911" w:hAnsi="Goudy Bookletter 1911"/>
+          <w:sz w:val="32"/>
+          <w:szCs w:val="32"/>
+        </w:rPr>
+        <w:t>articipants could choose more than one answer for this question.</w:t>
+      </w:r>
+    </w:p>
+    <w:p>
+      <w:pPr>
+        <w:keepNext/>
+      </w:pPr>
+    </w:p>
+    <w:p/>
+    <w:p/>
+    <w:p>
+      <w:pPr>
+        <w:rPr>
+          <w:rFonts w:ascii="Goudy Bookletter 1911" w:hAnsi="Goudy Bookletter 1911"/>
+          <w:sz w:val="32"/>
+          <w:szCs w:val="32"/>
+        </w:rPr>
+      </w:pPr>
+      <w:r>
+        <w:rPr>
+          <w:rFonts w:ascii="Goudy Bookletter 1911" w:hAnsi="Goudy Bookletter 1911"/>
+          <w:sz w:val="32"/>
+          <w:szCs w:val="32"/>
+        </w:rPr>
+        <w:t>A few observations:</w:t>
+      </w:r>
+    </w:p>
+    <w:p>
+      <w:pPr>
+        <w:rPr>
+          <w:rFonts w:ascii="Goudy Bookletter 1911" w:hAnsi="Goudy Bookletter 1911"/>
+          <w:sz w:val="32"/>
+          <w:szCs w:val="32"/>
+        </w:rPr>
+      </w:pPr>
+    </w:p>
+    <w:p>
+      <w:pPr>
+        <w:pStyle w:val="ListParagraph"/>
+        <w:numPr>
+          <w:ilvl w:val="0"/>
+          <w:numId w:val="1"/>
+        </w:numPr>
+        <w:rPr>
+          <w:rFonts w:ascii="Goudy Bookletter 1911" w:hAnsi="Goudy Bookletter 1911"/>
+          <w:sz w:val="32"/>
+          <w:szCs w:val="32"/>
+        </w:rPr>
+      </w:pPr>
+    </w:p>
+    <w:p>
+      <w:pPr>
+        <w:rPr>
+          <w:rFonts w:ascii="Goudy Bookletter 1911" w:hAnsi="Goudy Bookletter 1911"/>
+          <w:sz w:val="32"/>
+          <w:szCs w:val="32"/>
+        </w:rPr>
+      </w:pPr>
+    </w:p>
+    <w:p>
+      <w:pPr>
+        <w:rPr>
+          <w:rFonts w:ascii="Goudy Bookletter 1911" w:hAnsi="Goudy Bookletter 1911"/>
+          <w:sz w:val="32"/>
+          <w:szCs w:val="32"/>
+        </w:rPr>
+      </w:pPr>
+      <w:r>
+        <w:rPr>
+          <w:rFonts w:ascii="Goudy Bookletter 1911" w:hAnsi="Goudy Bookletter 1911"/>
+          <w:sz w:val="32"/>
+          <w:szCs w:val="32"/>
+        </w:rPr>
+        <w:t>A few things to observe here</w:t>
+      </w:r>
+    </w:p>
+    <w:p>
+      <w:pPr>
+        <w:rPr>
+          <w:rFonts w:ascii="Goudy Bookletter 1911" w:hAnsi="Goudy Bookletter 1911"/>
+          <w:sz w:val="32"/>
+          <w:szCs w:val="32"/>
+        </w:rPr>
+      </w:pPr>
+    </w:p>
+    <w:p>
+      <w:pPr>
+        <w:rPr>
+          <w:rFonts w:ascii="Goudy Bookletter 1911" w:hAnsi="Goudy Bookletter 1911"/>
+          <w:sz w:val="32"/>
+          <w:szCs w:val="32"/>
+        </w:rPr>
+      </w:pPr>
+    </w:p>
+    <w:p>
+      <w:pPr>
+        <w:rPr>
+          <w:rFonts w:ascii="Goudy Bookletter 1911" w:hAnsi="Goudy Bookletter 1911"/>
+          <w:sz w:val="32"/>
+          <w:szCs w:val="32"/>
+        </w:rPr>
+      </w:pPr>
+    </w:p>
+    <w:p>
+      <w:pPr>
+        <w:rPr>
+          <w:rFonts w:ascii="Goudy Bookletter 1911" w:hAnsi="Goudy Bookletter 1911"/>
+          <w:sz w:val="32"/>
+          <w:szCs w:val="32"/>
+        </w:rPr>
+      </w:pPr>
+    </w:p>
+    <w:p>
+      <w:pPr>
+        <w:rPr>
+          <w:rFonts w:ascii="Goudy Bookletter 1911" w:hAnsi="Goudy Bookletter 1911"/>
+          <w:sz w:val="32"/>
+          <w:szCs w:val="32"/>
+        </w:rPr>
+      </w:pPr>
+    </w:p>
+    <w:p/>
+    <w:p>
+      <w:r>
+        <w:t>What tourism businesses want.</w:t>
+      </w:r>
     </w:p>
     <w:sectPr>
       <w:pgSz w:w="12240" w:h="15840"/>
@@ -24,6 +1686,103 @@
     </w:sectPr>
   </w:body>
 </w:document>
+</file>
+
+<file path=word/numbering.xml><?xml version="1.0" encoding="utf-8"?>
+<w:numbering xmlns:wpc="http://schemas.microsoft.com/office/word/2010/wordprocessingCanvas" xmlns:cx="http://schemas.microsoft.com/office/drawing/2014/chartex" xmlns:cx1="http://schemas.microsoft.com/office/drawing/2015/9/8/chartex" xmlns:mc="http://schemas.openxmlformats.org/markup-compatibility/2006" xmlns:o="urn:schemas-microsoft-com:office:office" xmlns:r="http://schemas.openxmlformats.org/officeDocument/2006/relationships" xmlns:m="http://schemas.openxmlformats.org/officeDocument/2006/math" xmlns:v="urn:schemas-microsoft-com:vml" xmlns:wp14="http://schemas.microsoft.com/office/word/2010/wordprocessingDrawing" xmlns:wp="http://schemas.openxmlformats.org/drawingml/2006/wordprocessingDrawing" xmlns:w10="urn:schemas-microsoft-com:office:word" xmlns:w="http://schemas.openxmlformats.org/wordprocessingml/2006/main" xmlns:w14="http://schemas.microsoft.com/office/word/2010/wordml" xmlns:w15="http://schemas.microsoft.com/office/word/2012/wordml" xmlns:w16se="http://schemas.microsoft.com/office/word/2015/wordml/symex" xmlns:wpg="http://schemas.microsoft.com/office/word/2010/wordprocessingGroup" xmlns:wpi="http://schemas.microsoft.com/office/word/2010/wordprocessingInk" xmlns:wne="http://schemas.microsoft.com/office/word/2006/wordml" xmlns:wps="http://schemas.microsoft.com/office/word/2010/wordprocessingShape" mc:Ignorable="w14 w15 w16se wp14">
+  <w:abstractNum w:abstractNumId="0" w15:restartNumberingAfterBreak="0">
+    <w:nsid w:val="396174BC"/>
+    <w:multiLevelType w:val="hybridMultilevel"/>
+    <w:tmpl w:val="28860710"/>
+    <w:lvl w:ilvl="0" w:tplc="0409000F">
+      <w:start w:val="1"/>
+      <w:numFmt w:val="decimal"/>
+      <w:lvlText w:val="%1."/>
+      <w:lvlJc w:val="left"/>
+      <w:pPr>
+        <w:ind w:left="720" w:hanging="360"/>
+      </w:pPr>
+      <w:rPr>
+        <w:rFonts w:hint="default"/>
+      </w:rPr>
+    </w:lvl>
+    <w:lvl w:ilvl="1" w:tplc="04090019" w:tentative="1">
+      <w:start w:val="1"/>
+      <w:numFmt w:val="lowerLetter"/>
+      <w:lvlText w:val="%2."/>
+      <w:lvlJc w:val="left"/>
+      <w:pPr>
+        <w:ind w:left="1440" w:hanging="360"/>
+      </w:pPr>
+    </w:lvl>
+    <w:lvl w:ilvl="2" w:tplc="0409001B" w:tentative="1">
+      <w:start w:val="1"/>
+      <w:numFmt w:val="lowerRoman"/>
+      <w:lvlText w:val="%3."/>
+      <w:lvlJc w:val="right"/>
+      <w:pPr>
+        <w:ind w:left="2160" w:hanging="180"/>
+      </w:pPr>
+    </w:lvl>
+    <w:lvl w:ilvl="3" w:tplc="0409000F" w:tentative="1">
+      <w:start w:val="1"/>
+      <w:numFmt w:val="decimal"/>
+      <w:lvlText w:val="%4."/>
+      <w:lvlJc w:val="left"/>
+      <w:pPr>
+        <w:ind w:left="2880" w:hanging="360"/>
+      </w:pPr>
+    </w:lvl>
+    <w:lvl w:ilvl="4" w:tplc="04090019" w:tentative="1">
+      <w:start w:val="1"/>
+      <w:numFmt w:val="lowerLetter"/>
+      <w:lvlText w:val="%5."/>
+      <w:lvlJc w:val="left"/>
+      <w:pPr>
+        <w:ind w:left="3600" w:hanging="360"/>
+      </w:pPr>
+    </w:lvl>
+    <w:lvl w:ilvl="5" w:tplc="0409001B" w:tentative="1">
+      <w:start w:val="1"/>
+      <w:numFmt w:val="lowerRoman"/>
+      <w:lvlText w:val="%6."/>
+      <w:lvlJc w:val="right"/>
+      <w:pPr>
+        <w:ind w:left="4320" w:hanging="180"/>
+      </w:pPr>
+    </w:lvl>
+    <w:lvl w:ilvl="6" w:tplc="0409000F" w:tentative="1">
+      <w:start w:val="1"/>
+      <w:numFmt w:val="decimal"/>
+      <w:lvlText w:val="%7."/>
+      <w:lvlJc w:val="left"/>
+      <w:pPr>
+        <w:ind w:left="5040" w:hanging="360"/>
+      </w:pPr>
+    </w:lvl>
+    <w:lvl w:ilvl="7" w:tplc="04090019" w:tentative="1">
+      <w:start w:val="1"/>
+      <w:numFmt w:val="lowerLetter"/>
+      <w:lvlText w:val="%8."/>
+      <w:lvlJc w:val="left"/>
+      <w:pPr>
+        <w:ind w:left="5760" w:hanging="360"/>
+      </w:pPr>
+    </w:lvl>
+    <w:lvl w:ilvl="8" w:tplc="0409001B" w:tentative="1">
+      <w:start w:val="1"/>
+      <w:numFmt w:val="lowerRoman"/>
+      <w:lvlText w:val="%9."/>
+      <w:lvlJc w:val="right"/>
+      <w:pPr>
+        <w:ind w:left="6480" w:hanging="180"/>
+      </w:pPr>
+    </w:lvl>
+  </w:abstractNum>
+  <w:num w:numId="1">
+    <w:abstractNumId w:val="0"/>
+  </w:num>
+</w:numbering>
 </file>
 
 <file path=word/styles.xml><?xml version="1.0" encoding="utf-8"?>
@@ -419,6 +2178,7 @@
   <w:style w:type="paragraph" w:default="1" w:styleId="Normal">
     <w:name w:val="Normal"/>
     <w:qFormat/>
+    <w:rsid w:val="006D76EF"/>
   </w:style>
   <w:style w:type="character" w:default="1" w:styleId="DefaultParagraphFont">
     <w:name w:val="Default Paragraph Font"/>
@@ -446,6 +2206,17 @@
     <w:uiPriority w:val="99"/>
     <w:semiHidden/>
     <w:unhideWhenUsed/>
+  </w:style>
+  <w:style w:type="paragraph" w:styleId="ListParagraph">
+    <w:name w:val="List Paragraph"/>
+    <w:basedOn w:val="Normal"/>
+    <w:uiPriority w:val="34"/>
+    <w:qFormat/>
+    <w:rsid w:val="006D76EF"/>
+    <w:pPr>
+      <w:ind w:left="720"/>
+      <w:contextualSpacing/>
+    </w:pPr>
   </w:style>
 </w:styles>
 </file>

</xml_diff>